<commit_message>
[DOC] Mise à jour du guide IceScrum pour affecter un nouvel utilisateur à une team qui a les droits sur JCertif Mobile.
</commit_message>
<xml_diff>
--- a/document/jcertif-icescrum-guide.docx
+++ b/document/jcertif-icescrum-guide.docx
@@ -404,6 +404,82 @@
         <w:pStyle w:val="ListParagraph"/>
         <w:numPr>
           <w:ilvl w:val="0"/>
+          <w:numId w:val="25"/>
+        </w:numPr>
+      </w:pPr>
+      <w:r>
+        <w:t>Rejoindre l’équipe projet via l’option Join Team… puis sélectionner « Mon projet 2</w:t>
+      </w:r>
+      <w:r>
+        <w:t xml:space="preserve"> Team »</w:t>
+      </w:r>
+    </w:p>
+    <w:p>
+      <w:pPr>
+        <w:pStyle w:val="ListParagraph"/>
+      </w:pPr>
+    </w:p>
+    <w:p>
+      <w:pPr>
+        <w:jc w:val="center"/>
+      </w:pPr>
+      <w:r>
+        <w:rPr>
+          <w:noProof/>
+        </w:rPr>
+        <w:drawing>
+          <wp:inline distT="0" distB="0" distL="0" distR="0">
+            <wp:extent cx="3534655" cy="1378221"/>
+            <wp:effectExtent l="19050" t="0" r="8645" b="0"/>
+            <wp:docPr id="1" name="Picture 1"/>
+            <wp:cNvGraphicFramePr>
+              <a:graphicFrameLocks xmlns:a="http://schemas.openxmlformats.org/drawingml/2006/main" noChangeAspect="1"/>
+            </wp:cNvGraphicFramePr>
+            <a:graphic xmlns:a="http://schemas.openxmlformats.org/drawingml/2006/main">
+              <a:graphicData uri="http://schemas.openxmlformats.org/drawingml/2006/picture">
+                <pic:pic xmlns:pic="http://schemas.openxmlformats.org/drawingml/2006/picture">
+                  <pic:nvPicPr>
+                    <pic:cNvPr id="0" name="Picture 1"/>
+                    <pic:cNvPicPr>
+                      <a:picLocks noChangeAspect="1" noChangeArrowheads="1"/>
+                    </pic:cNvPicPr>
+                  </pic:nvPicPr>
+                  <pic:blipFill>
+                    <a:blip r:embed="rId12"/>
+                    <a:srcRect/>
+                    <a:stretch>
+                      <a:fillRect/>
+                    </a:stretch>
+                  </pic:blipFill>
+                  <pic:spPr bwMode="auto">
+                    <a:xfrm>
+                      <a:off x="0" y="0"/>
+                      <a:ext cx="3537790" cy="1379443"/>
+                    </a:xfrm>
+                    <a:prstGeom prst="rect">
+                      <a:avLst/>
+                    </a:prstGeom>
+                    <a:noFill/>
+                    <a:ln w="9525">
+                      <a:noFill/>
+                      <a:miter lim="800000"/>
+                      <a:headEnd/>
+                      <a:tailEnd/>
+                    </a:ln>
+                  </pic:spPr>
+                </pic:pic>
+              </a:graphicData>
+            </a:graphic>
+          </wp:inline>
+        </w:drawing>
+      </w:r>
+    </w:p>
+    <w:p/>
+    <w:p>
+      <w:pPr>
+        <w:pStyle w:val="ListParagraph"/>
+        <w:numPr>
+          <w:ilvl w:val="0"/>
           <w:numId w:val="19"/>
         </w:numPr>
       </w:pPr>
@@ -448,7 +524,7 @@
                     </pic:cNvPicPr>
                   </pic:nvPicPr>
                   <pic:blipFill>
-                    <a:blip r:embed="rId12"/>
+                    <a:blip r:embed="rId13"/>
                     <a:srcRect/>
                     <a:stretch>
                       <a:fillRect/>
@@ -540,7 +616,7 @@
                     </pic:cNvPicPr>
                   </pic:nvPicPr>
                   <pic:blipFill>
-                    <a:blip r:embed="rId13"/>
+                    <a:blip r:embed="rId14"/>
                     <a:srcRect/>
                     <a:stretch>
                       <a:fillRect/>
@@ -614,7 +690,6 @@
         <w:rPr>
           <w:noProof/>
         </w:rPr>
-        <w:lastRenderedPageBreak/>
         <w:drawing>
           <wp:inline distT="0" distB="0" distL="0" distR="0">
             <wp:extent cx="5756910" cy="3583552"/>
@@ -633,7 +708,7 @@
                     </pic:cNvPicPr>
                   </pic:nvPicPr>
                   <pic:blipFill>
-                    <a:blip r:embed="rId14"/>
+                    <a:blip r:embed="rId15"/>
                     <a:srcRect/>
                     <a:stretch>
                       <a:fillRect/>
@@ -787,7 +862,7 @@
                     </pic:cNvPicPr>
                   </pic:nvPicPr>
                   <pic:blipFill>
-                    <a:blip r:embed="rId15"/>
+                    <a:blip r:embed="rId16"/>
                     <a:srcRect/>
                     <a:stretch>
                       <a:fillRect/>
@@ -852,6 +927,7 @@
         </w:numPr>
       </w:pPr>
       <w:r>
+        <w:lastRenderedPageBreak/>
         <w:t>Product backlog</w:t>
       </w:r>
     </w:p>
@@ -872,7 +948,6 @@
           <w:noProof/>
           <w:color w:val="FF0000"/>
         </w:rPr>
-        <w:lastRenderedPageBreak/>
         <w:drawing>
           <wp:inline distT="0" distB="0" distL="0" distR="0">
             <wp:extent cx="5756910" cy="1641936"/>
@@ -891,7 +966,7 @@
                     </pic:cNvPicPr>
                   </pic:nvPicPr>
                   <pic:blipFill>
-                    <a:blip r:embed="rId16"/>
+                    <a:blip r:embed="rId17"/>
                     <a:srcRect/>
                     <a:stretch>
                       <a:fillRect/>
@@ -977,7 +1052,7 @@
                     </pic:cNvPicPr>
                   </pic:nvPicPr>
                   <pic:blipFill>
-                    <a:blip r:embed="rId17"/>
+                    <a:blip r:embed="rId18"/>
                     <a:srcRect/>
                     <a:stretch>
                       <a:fillRect/>
@@ -1026,7 +1101,6 @@
         </w:numPr>
       </w:pPr>
       <w:r>
-        <w:lastRenderedPageBreak/>
         <w:t>Sprint plan</w:t>
       </w:r>
     </w:p>
@@ -1115,7 +1189,7 @@
                     </pic:cNvPicPr>
                   </pic:nvPicPr>
                   <pic:blipFill>
-                    <a:blip r:embed="rId18"/>
+                    <a:blip r:embed="rId19"/>
                     <a:srcRect/>
                     <a:stretch>
                       <a:fillRect/>
@@ -1180,7 +1254,7 @@
                     </pic:cNvPicPr>
                   </pic:nvPicPr>
                   <pic:blipFill>
-                    <a:blip r:embed="rId19"/>
+                    <a:blip r:embed="rId20"/>
                     <a:srcRect/>
                     <a:stretch>
                       <a:fillRect/>
@@ -1269,6 +1343,7 @@
         </w:numPr>
       </w:pPr>
       <w:r>
+        <w:lastRenderedPageBreak/>
         <w:t>Etape 3 : Identifier la tâche (bloc jaune) liée à votre contribution et réserver la</w:t>
       </w:r>
       <w:r>
@@ -1296,7 +1371,6 @@
         </w:numPr>
       </w:pPr>
       <w:r>
-        <w:lastRenderedPageBreak/>
         <w:t>Etape 5 : Durant mon activité, je mets à jour le reste à faire en « heure de travail » (il s’agit du chiffre qui est sur la tâche).</w:t>
       </w:r>
     </w:p>
@@ -1371,7 +1445,7 @@
                     </pic:cNvPicPr>
                   </pic:nvPicPr>
                   <pic:blipFill>
-                    <a:blip r:embed="rId20"/>
+                    <a:blip r:embed="rId21"/>
                     <a:srcRect/>
                     <a:stretch>
                       <a:fillRect/>
@@ -1445,8 +1519,8 @@
       </w:pPr>
     </w:p>
     <w:sectPr>
-      <w:footerReference w:type="even" r:id="rId21"/>
-      <w:footerReference w:type="default" r:id="rId22"/>
+      <w:footerReference w:type="even" r:id="rId22"/>
+      <w:footerReference w:type="default" r:id="rId23"/>
       <w:pgSz w:w="11900" w:h="16840"/>
       <w:pgMar w:top="1417" w:right="1417" w:bottom="1417" w:left="1417" w:header="708" w:footer="708" w:gutter="0"/>
       <w:cols w:space="708"/>
@@ -1545,7 +1619,7 @@
         <w:rStyle w:val="PageNumber"/>
         <w:noProof/>
       </w:rPr>
-      <w:t>5</w:t>
+      <w:t>2</w:t>
     </w:r>
     <w:r>
       <w:rPr>
@@ -2553,6 +2627,119 @@
     </w:lvl>
   </w:abstractNum>
   <w:abstractNum w:abstractNumId="10">
+    <w:nsid w:val="2A6067EB"/>
+    <w:multiLevelType w:val="hybridMultilevel"/>
+    <w:tmpl w:val="99060DC2"/>
+    <w:lvl w:ilvl="0" w:tplc="040C0009">
+      <w:start w:val="1"/>
+      <w:numFmt w:val="bullet"/>
+      <w:lvlText w:val=""/>
+      <w:lvlJc w:val="left"/>
+      <w:pPr>
+        <w:ind w:left="720" w:hanging="360"/>
+      </w:pPr>
+      <w:rPr>
+        <w:rFonts w:ascii="Wingdings" w:hAnsi="Wingdings" w:hint="default"/>
+      </w:rPr>
+    </w:lvl>
+    <w:lvl w:ilvl="1" w:tplc="040C0003" w:tentative="1">
+      <w:start w:val="1"/>
+      <w:numFmt w:val="bullet"/>
+      <w:lvlText w:val="o"/>
+      <w:lvlJc w:val="left"/>
+      <w:pPr>
+        <w:ind w:left="1440" w:hanging="360"/>
+      </w:pPr>
+      <w:rPr>
+        <w:rFonts w:ascii="Courier New" w:hAnsi="Courier New" w:cs="Courier New" w:hint="default"/>
+      </w:rPr>
+    </w:lvl>
+    <w:lvl w:ilvl="2" w:tplc="040C0005" w:tentative="1">
+      <w:start w:val="1"/>
+      <w:numFmt w:val="bullet"/>
+      <w:lvlText w:val=""/>
+      <w:lvlJc w:val="left"/>
+      <w:pPr>
+        <w:ind w:left="2160" w:hanging="360"/>
+      </w:pPr>
+      <w:rPr>
+        <w:rFonts w:ascii="Wingdings" w:hAnsi="Wingdings" w:hint="default"/>
+      </w:rPr>
+    </w:lvl>
+    <w:lvl w:ilvl="3" w:tplc="040C0001" w:tentative="1">
+      <w:start w:val="1"/>
+      <w:numFmt w:val="bullet"/>
+      <w:lvlText w:val=""/>
+      <w:lvlJc w:val="left"/>
+      <w:pPr>
+        <w:ind w:left="2880" w:hanging="360"/>
+      </w:pPr>
+      <w:rPr>
+        <w:rFonts w:ascii="Symbol" w:hAnsi="Symbol" w:hint="default"/>
+      </w:rPr>
+    </w:lvl>
+    <w:lvl w:ilvl="4" w:tplc="040C0003" w:tentative="1">
+      <w:start w:val="1"/>
+      <w:numFmt w:val="bullet"/>
+      <w:lvlText w:val="o"/>
+      <w:lvlJc w:val="left"/>
+      <w:pPr>
+        <w:ind w:left="3600" w:hanging="360"/>
+      </w:pPr>
+      <w:rPr>
+        <w:rFonts w:ascii="Courier New" w:hAnsi="Courier New" w:cs="Courier New" w:hint="default"/>
+      </w:rPr>
+    </w:lvl>
+    <w:lvl w:ilvl="5" w:tplc="040C0005" w:tentative="1">
+      <w:start w:val="1"/>
+      <w:numFmt w:val="bullet"/>
+      <w:lvlText w:val=""/>
+      <w:lvlJc w:val="left"/>
+      <w:pPr>
+        <w:ind w:left="4320" w:hanging="360"/>
+      </w:pPr>
+      <w:rPr>
+        <w:rFonts w:ascii="Wingdings" w:hAnsi="Wingdings" w:hint="default"/>
+      </w:rPr>
+    </w:lvl>
+    <w:lvl w:ilvl="6" w:tplc="040C0001" w:tentative="1">
+      <w:start w:val="1"/>
+      <w:numFmt w:val="bullet"/>
+      <w:lvlText w:val=""/>
+      <w:lvlJc w:val="left"/>
+      <w:pPr>
+        <w:ind w:left="5040" w:hanging="360"/>
+      </w:pPr>
+      <w:rPr>
+        <w:rFonts w:ascii="Symbol" w:hAnsi="Symbol" w:hint="default"/>
+      </w:rPr>
+    </w:lvl>
+    <w:lvl w:ilvl="7" w:tplc="040C0003" w:tentative="1">
+      <w:start w:val="1"/>
+      <w:numFmt w:val="bullet"/>
+      <w:lvlText w:val="o"/>
+      <w:lvlJc w:val="left"/>
+      <w:pPr>
+        <w:ind w:left="5760" w:hanging="360"/>
+      </w:pPr>
+      <w:rPr>
+        <w:rFonts w:ascii="Courier New" w:hAnsi="Courier New" w:cs="Courier New" w:hint="default"/>
+      </w:rPr>
+    </w:lvl>
+    <w:lvl w:ilvl="8" w:tplc="040C0005" w:tentative="1">
+      <w:start w:val="1"/>
+      <w:numFmt w:val="bullet"/>
+      <w:lvlText w:val=""/>
+      <w:lvlJc w:val="left"/>
+      <w:pPr>
+        <w:ind w:left="6480" w:hanging="360"/>
+      </w:pPr>
+      <w:rPr>
+        <w:rFonts w:ascii="Wingdings" w:hAnsi="Wingdings" w:hint="default"/>
+      </w:rPr>
+    </w:lvl>
+  </w:abstractNum>
+  <w:abstractNum w:abstractNumId="11">
     <w:nsid w:val="398438B0"/>
     <w:multiLevelType w:val="hybridMultilevel"/>
     <w:tmpl w:val="7BC8053E"/>
@@ -2665,7 +2852,7 @@
       </w:rPr>
     </w:lvl>
   </w:abstractNum>
-  <w:abstractNum w:abstractNumId="11">
+  <w:abstractNum w:abstractNumId="12">
     <w:nsid w:val="3DA34C0C"/>
     <w:multiLevelType w:val="multilevel"/>
     <w:tmpl w:val="6D3CFD9C"/>
@@ -2814,7 +3001,7 @@
       </w:rPr>
     </w:lvl>
   </w:abstractNum>
-  <w:abstractNum w:abstractNumId="12">
+  <w:abstractNum w:abstractNumId="13">
     <w:nsid w:val="40D4437D"/>
     <w:multiLevelType w:val="hybridMultilevel"/>
     <w:tmpl w:val="C7EADBC8"/>
@@ -2927,7 +3114,7 @@
       </w:rPr>
     </w:lvl>
   </w:abstractNum>
-  <w:abstractNum w:abstractNumId="13">
+  <w:abstractNum w:abstractNumId="14">
     <w:nsid w:val="4C760273"/>
     <w:multiLevelType w:val="multilevel"/>
     <w:tmpl w:val="0409001F"/>
@@ -3013,7 +3200,7 @@
       </w:pPr>
     </w:lvl>
   </w:abstractNum>
-  <w:abstractNum w:abstractNumId="14">
+  <w:abstractNum w:abstractNumId="15">
     <w:nsid w:val="589D44A2"/>
     <w:multiLevelType w:val="hybridMultilevel"/>
     <w:tmpl w:val="FC90A334"/>
@@ -3099,7 +3286,7 @@
       </w:pPr>
     </w:lvl>
   </w:abstractNum>
-  <w:abstractNum w:abstractNumId="15">
+  <w:abstractNum w:abstractNumId="16">
     <w:nsid w:val="5D182604"/>
     <w:multiLevelType w:val="hybridMultilevel"/>
     <w:tmpl w:val="4064B4F8"/>
@@ -3185,7 +3372,7 @@
       </w:pPr>
     </w:lvl>
   </w:abstractNum>
-  <w:abstractNum w:abstractNumId="16">
+  <w:abstractNum w:abstractNumId="17">
     <w:nsid w:val="5F76056C"/>
     <w:multiLevelType w:val="hybridMultilevel"/>
     <w:tmpl w:val="F552DCD4"/>
@@ -3271,7 +3458,7 @@
       </w:pPr>
     </w:lvl>
   </w:abstractNum>
-  <w:abstractNum w:abstractNumId="17">
+  <w:abstractNum w:abstractNumId="18">
     <w:nsid w:val="63E50233"/>
     <w:multiLevelType w:val="hybridMultilevel"/>
     <w:tmpl w:val="E8B4CBC8"/>
@@ -3384,7 +3571,7 @@
       </w:rPr>
     </w:lvl>
   </w:abstractNum>
-  <w:abstractNum w:abstractNumId="18">
+  <w:abstractNum w:abstractNumId="19">
     <w:nsid w:val="64CD536B"/>
     <w:multiLevelType w:val="hybridMultilevel"/>
     <w:tmpl w:val="EEDE4532"/>
@@ -3497,7 +3684,7 @@
       </w:rPr>
     </w:lvl>
   </w:abstractNum>
-  <w:abstractNum w:abstractNumId="19">
+  <w:abstractNum w:abstractNumId="20">
     <w:nsid w:val="652869ED"/>
     <w:multiLevelType w:val="hybridMultilevel"/>
     <w:tmpl w:val="24E23DD4"/>
@@ -3583,7 +3770,7 @@
       </w:pPr>
     </w:lvl>
   </w:abstractNum>
-  <w:abstractNum w:abstractNumId="20">
+  <w:abstractNum w:abstractNumId="21">
     <w:nsid w:val="78453AFB"/>
     <w:multiLevelType w:val="multilevel"/>
     <w:tmpl w:val="0409001F"/>
@@ -3669,7 +3856,7 @@
       </w:pPr>
     </w:lvl>
   </w:abstractNum>
-  <w:abstractNum w:abstractNumId="21">
+  <w:abstractNum w:abstractNumId="22">
     <w:nsid w:val="7854008E"/>
     <w:multiLevelType w:val="multilevel"/>
     <w:tmpl w:val="0409001F"/>
@@ -3755,7 +3942,7 @@
       </w:pPr>
     </w:lvl>
   </w:abstractNum>
-  <w:abstractNum w:abstractNumId="22">
+  <w:abstractNum w:abstractNumId="23">
     <w:nsid w:val="7F0A01BD"/>
     <w:multiLevelType w:val="multilevel"/>
     <w:tmpl w:val="0409001F"/>
@@ -3841,7 +4028,7 @@
       </w:pPr>
     </w:lvl>
   </w:abstractNum>
-  <w:abstractNum w:abstractNumId="23">
+  <w:abstractNum w:abstractNumId="24">
     <w:nsid w:val="7FF81945"/>
     <w:multiLevelType w:val="hybridMultilevel"/>
     <w:tmpl w:val="51B26E54"/>
@@ -3958,10 +4145,10 @@
     <w:abstractNumId w:val="4"/>
   </w:num>
   <w:num w:numId="2">
-    <w:abstractNumId w:val="15"/>
+    <w:abstractNumId w:val="16"/>
   </w:num>
   <w:num w:numId="3">
-    <w:abstractNumId w:val="13"/>
+    <w:abstractNumId w:val="14"/>
   </w:num>
   <w:num w:numId="4">
     <w:abstractNumId w:val="1"/>
@@ -3970,7 +4157,7 @@
     <w:abstractNumId w:val="9"/>
   </w:num>
   <w:num w:numId="6">
-    <w:abstractNumId w:val="19"/>
+    <w:abstractNumId w:val="20"/>
   </w:num>
   <w:num w:numId="7">
     <w:abstractNumId w:val="5"/>
@@ -3979,52 +4166,55 @@
     <w:abstractNumId w:val="8"/>
   </w:num>
   <w:num w:numId="9">
-    <w:abstractNumId w:val="11"/>
+    <w:abstractNumId w:val="12"/>
   </w:num>
   <w:num w:numId="10">
-    <w:abstractNumId w:val="18"/>
+    <w:abstractNumId w:val="19"/>
   </w:num>
   <w:num w:numId="11">
     <w:abstractNumId w:val="7"/>
   </w:num>
   <w:num w:numId="12">
-    <w:abstractNumId w:val="14"/>
+    <w:abstractNumId w:val="15"/>
   </w:num>
   <w:num w:numId="13">
-    <w:abstractNumId w:val="16"/>
+    <w:abstractNumId w:val="17"/>
   </w:num>
   <w:num w:numId="14">
     <w:abstractNumId w:val="6"/>
   </w:num>
   <w:num w:numId="15">
-    <w:abstractNumId w:val="12"/>
+    <w:abstractNumId w:val="13"/>
   </w:num>
   <w:num w:numId="16">
     <w:abstractNumId w:val="2"/>
   </w:num>
   <w:num w:numId="17">
-    <w:abstractNumId w:val="23"/>
+    <w:abstractNumId w:val="24"/>
   </w:num>
   <w:num w:numId="18">
-    <w:abstractNumId w:val="17"/>
+    <w:abstractNumId w:val="18"/>
   </w:num>
   <w:num w:numId="19">
-    <w:abstractNumId w:val="10"/>
+    <w:abstractNumId w:val="11"/>
   </w:num>
   <w:num w:numId="20">
-    <w:abstractNumId w:val="22"/>
+    <w:abstractNumId w:val="23"/>
   </w:num>
   <w:num w:numId="21">
     <w:abstractNumId w:val="3"/>
   </w:num>
   <w:num w:numId="22">
-    <w:abstractNumId w:val="20"/>
+    <w:abstractNumId w:val="21"/>
   </w:num>
   <w:num w:numId="23">
-    <w:abstractNumId w:val="21"/>
+    <w:abstractNumId w:val="22"/>
   </w:num>
   <w:num w:numId="24">
     <w:abstractNumId w:val="0"/>
+  </w:num>
+  <w:num w:numId="25">
+    <w:abstractNumId w:val="10"/>
   </w:num>
 </w:numbering>
 </file>

</xml_diff>